<commit_message>
project is finished, CSS completed
</commit_message>
<xml_diff>
--- a/project-1-documentation-taode-o.docx
+++ b/project-1-documentation-taode-o.docx
@@ -29,25 +29,25 @@
     </w:p>
     <w:p>
       <w:r>
-        <w:t>Above &amp; Beyond:</w:t>
+        <w:t>Borrowed Code:</w:t>
       </w:r>
     </w:p>
     <w:p>
       <w:r>
-        <w:t>Borrowed Code:</w:t>
+        <w:t xml:space="preserve">The </w:t>
+      </w:r>
+      <w:proofErr w:type="spellStart"/>
+      <w:r>
+        <w:t>parseBody</w:t>
+      </w:r>
+      <w:proofErr w:type="spellEnd"/>
+      <w:r>
+        <w:t xml:space="preserve"> method was borrowed from the namesake demo provided in class. </w:t>
       </w:r>
     </w:p>
     <w:p>
       <w:r>
-        <w:t xml:space="preserve">The </w:t>
-      </w:r>
-      <w:proofErr w:type="spellStart"/>
-      <w:r>
-        <w:t>parseBody</w:t>
-      </w:r>
-      <w:proofErr w:type="spellEnd"/>
-      <w:r>
-        <w:t xml:space="preserve"> method was borrowed from the namesake demo provided in class. </w:t>
+        <w:t>There are other snippets borrowed from Stack Overflow, which are noted in the code comments.</w:t>
       </w:r>
       <w:bookmarkStart w:id="0" w:name="_GoBack"/>
       <w:bookmarkEnd w:id="0"/>

</xml_diff>